<commit_message>
Registrazione completata e diario
</commit_message>
<xml_diff>
--- a/4_Diari/Nemanja/12.02.25.docx
+++ b/4_Diari/Nemanja/12.02.25.docx
@@ -496,7 +496,25 @@
               <w:rPr>
                 <w:rFonts w:ascii="Arial" w:hAnsi="Arial" w:cs="Arial"/>
               </w:rPr>
-              <w:t>Completare sistema di registrazione degli utenti e implementare sistema di Login e eliminazione dell’account</w:t>
+              <w:t>Verifica sul modulo</w:t>
+            </w:r>
+          </w:p>
+          <w:p>
+            <w:pPr>
+              <w:pStyle w:val="Paragrafoelenco"/>
+              <w:numPr>
+                <w:ilvl w:val="0"/>
+                <w:numId w:val="21"/>
+              </w:numPr>
+              <w:rPr>
+                <w:rFonts w:ascii="Arial" w:hAnsi="Arial" w:cs="Arial"/>
+              </w:rPr>
+            </w:pPr>
+            <w:r>
+              <w:rPr>
+                <w:rFonts w:ascii="Arial" w:hAnsi="Arial" w:cs="Arial"/>
+              </w:rPr>
+              <w:t>Implementazione sistema di Login</w:t>
             </w:r>
             <w:bookmarkStart w:id="3" w:name="_GoBack"/>
             <w:bookmarkEnd w:id="3"/>
@@ -4233,6 +4251,7 @@
     <w:rsid w:val="00DF62F5"/>
     <w:rsid w:val="00E07B40"/>
     <w:rsid w:val="00E13AFB"/>
+    <w:rsid w:val="00E20C89"/>
     <w:rsid w:val="00E26C6E"/>
     <w:rsid w:val="00E316BF"/>
     <w:rsid w:val="00E42975"/>
@@ -5045,7 +5064,7 @@
 </file>
 
 <file path=customXml/itemProps1.xml><?xml version="1.0" encoding="utf-8"?>
-<ds:datastoreItem xmlns:ds="http://schemas.openxmlformats.org/officeDocument/2006/customXml" ds:itemID="{F0CE1C94-DBE5-4F42-A626-EB34C7DA3597}">
+<ds:datastoreItem xmlns:ds="http://schemas.openxmlformats.org/officeDocument/2006/customXml" ds:itemID="{161EE29A-FE66-4B15-A235-486B206538D2}">
   <ds:schemaRefs>
     <ds:schemaRef ds:uri="http://schemas.openxmlformats.org/officeDocument/2006/bibliography"/>
   </ds:schemaRefs>

</xml_diff>